<commit_message>
Zadanie 1 i 2
</commit_message>
<xml_diff>
--- a/10-AT/MAT.docx
+++ b/10-AT/MAT.docx
@@ -266,19 +266,59 @@
           <w:sz w:val="20"/>
           <w:szCs w:val="20"/>
         </w:rPr>
+        <w:t xml:space="preserve">Użytkownik wyczyścił bazę danych, poprzez uruchomienie linku: </w:t>
+      </w:r>
+      <w:r>
+        <w:rPr>
+          <w:rFonts w:cs="Arial"/>
+          <w:b/>
+          <w:bCs/>
+          <w:sz w:val="20"/>
+          <w:szCs w:val="20"/>
+        </w:rPr>
+        <w:t>http://localhost:8080/accounts/controller?action=db_reset</w:t>
+      </w:r>
+      <w:r>
+        <w:rPr>
+          <w:rFonts w:cs="Arial"/>
+          <w:sz w:val="20"/>
+          <w:szCs w:val="20"/>
+        </w:rPr>
+        <w:t>.</w:t>
+      </w:r>
+    </w:p>
+    <w:p>
+      <w:pPr>
+        <w:numPr>
+          <w:ilvl w:val="0"/>
+          <w:numId w:val="2"/>
+        </w:numPr>
+        <w:suppressAutoHyphens/>
+        <w:spacing w:line="240" w:lineRule="auto"/>
+        <w:rPr>
+          <w:rFonts w:cs="Arial"/>
+          <w:sz w:val="20"/>
+          <w:szCs w:val="20"/>
+        </w:rPr>
+      </w:pPr>
+      <w:r>
+        <w:rPr>
+          <w:rFonts w:cs="Arial"/>
+          <w:sz w:val="20"/>
+          <w:szCs w:val="20"/>
+        </w:rPr>
         <w:t xml:space="preserve">Użytkownik otworzył w przeglądarce adres: </w:t>
       </w:r>
-      <w:hyperlink r:id="rId5" w:history="1">
-        <w:r>
-          <w:rPr>
-            <w:rStyle w:val="Hyperlink"/>
-            <w:rFonts w:cs="Arial"/>
-            <w:sz w:val="20"/>
-            <w:szCs w:val="20"/>
-          </w:rPr>
-          <w:t>http://localhost:8080/accounts/controller</w:t>
-        </w:r>
-      </w:hyperlink>
+      <w:r>
+        <w:rPr>
+          <w:rFonts w:cs="Arial"/>
+          <w:b/>
+          <w:bCs/>
+          <w:sz w:val="20"/>
+          <w:szCs w:val="20"/>
+        </w:rPr>
+        <w:t>http://localhost:8080/accounts/controller</w:t>
+      </w:r>
       <w:r>
         <w:rPr>
           <w:rFonts w:cs="Arial"/>
@@ -362,8 +402,8 @@
         <w:tblLook w:val="0000" w:firstRow="0" w:lastRow="0" w:firstColumn="0" w:lastColumn="0" w:noHBand="0" w:noVBand="0"/>
       </w:tblPr>
       <w:tblGrid>
-        <w:gridCol w:w="3087"/>
-        <w:gridCol w:w="4961"/>
+        <w:gridCol w:w="3229"/>
+        <w:gridCol w:w="4819"/>
         <w:gridCol w:w="1276"/>
       </w:tblGrid>
       <w:tr>
@@ -372,7 +412,7 @@
         </w:trPr>
         <w:tc>
           <w:tcPr>
-            <w:tcW w:w="3087" w:type="dxa"/>
+            <w:tcW w:w="3229" w:type="dxa"/>
             <w:tcBorders>
               <w:top w:val="single" w:sz="4" w:space="0" w:color="000000"/>
               <w:left w:val="single" w:sz="4" w:space="0" w:color="000000"/>
@@ -406,7 +446,7 @@
         </w:tc>
         <w:tc>
           <w:tcPr>
-            <w:tcW w:w="4961" w:type="dxa"/>
+            <w:tcW w:w="4819" w:type="dxa"/>
             <w:tcBorders>
               <w:top w:val="single" w:sz="4" w:space="0" w:color="000000"/>
               <w:left w:val="single" w:sz="4" w:space="0" w:color="000000"/>
@@ -481,7 +521,7 @@
         </w:trPr>
         <w:tc>
           <w:tcPr>
-            <w:tcW w:w="3087" w:type="dxa"/>
+            <w:tcW w:w="3229" w:type="dxa"/>
             <w:tcBorders>
               <w:top w:val="single" w:sz="4" w:space="0" w:color="000000"/>
               <w:left w:val="single" w:sz="4" w:space="0" w:color="000000"/>
@@ -534,7 +574,7 @@
         </w:tc>
         <w:tc>
           <w:tcPr>
-            <w:tcW w:w="4961" w:type="dxa"/>
+            <w:tcW w:w="4819" w:type="dxa"/>
             <w:tcBorders>
               <w:top w:val="single" w:sz="4" w:space="0" w:color="000000"/>
               <w:left w:val="single" w:sz="4" w:space="0" w:color="000000"/>
@@ -605,7 +645,7 @@
         </w:trPr>
         <w:tc>
           <w:tcPr>
-            <w:tcW w:w="3087" w:type="dxa"/>
+            <w:tcW w:w="3229" w:type="dxa"/>
             <w:tcBorders>
               <w:top w:val="single" w:sz="4" w:space="0" w:color="000000"/>
               <w:left w:val="single" w:sz="4" w:space="0" w:color="000000"/>
@@ -774,21 +814,10 @@
               <w:t>Po podaniu wszystkich powyższych danych, użytkownik ma zatwierdzić dane poprzez kliknięcie przycisku „Register”.</w:t>
             </w:r>
           </w:p>
-          <w:p>
-            <w:pPr>
-              <w:snapToGrid w:val="0"/>
-              <w:spacing w:line="240" w:lineRule="auto"/>
-              <w:rPr>
-                <w:rFonts w:cs="Arial"/>
-                <w:sz w:val="20"/>
-                <w:szCs w:val="20"/>
-              </w:rPr>
-            </w:pPr>
-          </w:p>
         </w:tc>
         <w:tc>
           <w:tcPr>
-            <w:tcW w:w="4961" w:type="dxa"/>
+            <w:tcW w:w="4819" w:type="dxa"/>
             <w:tcBorders>
               <w:top w:val="single" w:sz="4" w:space="0" w:color="000000"/>
               <w:left w:val="single" w:sz="4" w:space="0" w:color="000000"/>
@@ -999,15 +1028,7 @@
           <w:sz w:val="20"/>
           <w:szCs w:val="20"/>
         </w:rPr>
-        <w:t xml:space="preserve"> w konsoli</w:t>
-      </w:r>
-      <w:r>
-        <w:rPr>
-          <w:rFonts w:cs="Arial"/>
-          <w:sz w:val="20"/>
-          <w:szCs w:val="20"/>
-        </w:rPr>
-        <w:t>.</w:t>
+        <w:t xml:space="preserve"> w konsoli.</w:t>
       </w:r>
     </w:p>
     <w:p>
@@ -1030,19 +1051,59 @@
           <w:sz w:val="20"/>
           <w:szCs w:val="20"/>
         </w:rPr>
+        <w:t xml:space="preserve">Użytkownik wyczyścił bazę danych, poprzez uruchomienie linku: </w:t>
+      </w:r>
+      <w:r>
+        <w:rPr>
+          <w:rFonts w:cs="Arial"/>
+          <w:b/>
+          <w:bCs/>
+          <w:sz w:val="20"/>
+          <w:szCs w:val="20"/>
+        </w:rPr>
+        <w:t>http://localhost:8080/accounts/controller?action=db_reset</w:t>
+      </w:r>
+      <w:r>
+        <w:rPr>
+          <w:rFonts w:cs="Arial"/>
+          <w:sz w:val="20"/>
+          <w:szCs w:val="20"/>
+        </w:rPr>
+        <w:t>.</w:t>
+      </w:r>
+    </w:p>
+    <w:p>
+      <w:pPr>
+        <w:numPr>
+          <w:ilvl w:val="0"/>
+          <w:numId w:val="2"/>
+        </w:numPr>
+        <w:suppressAutoHyphens/>
+        <w:spacing w:line="240" w:lineRule="auto"/>
+        <w:rPr>
+          <w:rFonts w:cs="Arial"/>
+          <w:sz w:val="20"/>
+          <w:szCs w:val="20"/>
+        </w:rPr>
+      </w:pPr>
+      <w:r>
+        <w:rPr>
+          <w:rFonts w:cs="Arial"/>
+          <w:sz w:val="20"/>
+          <w:szCs w:val="20"/>
+        </w:rPr>
         <w:t xml:space="preserve">Użytkownik otworzył w przeglądarce adres: </w:t>
       </w:r>
-      <w:hyperlink r:id="rId6" w:history="1">
-        <w:r>
-          <w:rPr>
-            <w:rStyle w:val="Hyperlink"/>
-            <w:rFonts w:cs="Arial"/>
-            <w:sz w:val="20"/>
-            <w:szCs w:val="20"/>
-          </w:rPr>
-          <w:t>http://localhost:8080/accounts/controller</w:t>
-        </w:r>
-      </w:hyperlink>
+      <w:r>
+        <w:rPr>
+          <w:rFonts w:cs="Arial"/>
+          <w:b/>
+          <w:bCs/>
+          <w:sz w:val="20"/>
+          <w:szCs w:val="20"/>
+        </w:rPr>
+        <w:t>http://localhost:8080/accounts/controller</w:t>
+      </w:r>
       <w:r>
         <w:rPr>
           <w:rFonts w:cs="Arial"/>
@@ -1126,8 +1187,8 @@
         <w:tblLook w:val="0000" w:firstRow="0" w:lastRow="0" w:firstColumn="0" w:lastColumn="0" w:noHBand="0" w:noVBand="0"/>
       </w:tblPr>
       <w:tblGrid>
-        <w:gridCol w:w="3512"/>
-        <w:gridCol w:w="4536"/>
+        <w:gridCol w:w="3370"/>
+        <w:gridCol w:w="4678"/>
         <w:gridCol w:w="1559"/>
       </w:tblGrid>
       <w:tr>
@@ -1136,7 +1197,7 @@
         </w:trPr>
         <w:tc>
           <w:tcPr>
-            <w:tcW w:w="3512" w:type="dxa"/>
+            <w:tcW w:w="3370" w:type="dxa"/>
             <w:tcBorders>
               <w:top w:val="single" w:sz="4" w:space="0" w:color="000000"/>
               <w:left w:val="single" w:sz="4" w:space="0" w:color="000000"/>
@@ -1170,7 +1231,7 @@
         </w:tc>
         <w:tc>
           <w:tcPr>
-            <w:tcW w:w="4536" w:type="dxa"/>
+            <w:tcW w:w="4678" w:type="dxa"/>
             <w:tcBorders>
               <w:top w:val="single" w:sz="4" w:space="0" w:color="000000"/>
               <w:left w:val="single" w:sz="4" w:space="0" w:color="000000"/>
@@ -1245,7 +1306,7 @@
         </w:trPr>
         <w:tc>
           <w:tcPr>
-            <w:tcW w:w="3512" w:type="dxa"/>
+            <w:tcW w:w="3370" w:type="dxa"/>
             <w:tcBorders>
               <w:top w:val="single" w:sz="4" w:space="0" w:color="000000"/>
               <w:left w:val="single" w:sz="4" w:space="0" w:color="000000"/>
@@ -1306,7 +1367,7 @@
         </w:tc>
         <w:tc>
           <w:tcPr>
-            <w:tcW w:w="4536" w:type="dxa"/>
+            <w:tcW w:w="4678" w:type="dxa"/>
             <w:tcBorders>
               <w:top w:val="single" w:sz="4" w:space="0" w:color="000000"/>
               <w:left w:val="single" w:sz="4" w:space="0" w:color="000000"/>
@@ -1389,7 +1450,7 @@
         </w:trPr>
         <w:tc>
           <w:tcPr>
-            <w:tcW w:w="3512" w:type="dxa"/>
+            <w:tcW w:w="3370" w:type="dxa"/>
             <w:tcBorders>
               <w:top w:val="single" w:sz="4" w:space="0" w:color="000000"/>
               <w:left w:val="single" w:sz="4" w:space="0" w:color="000000"/>
@@ -1575,7 +1636,7 @@
         </w:tc>
         <w:tc>
           <w:tcPr>
-            <w:tcW w:w="4536" w:type="dxa"/>
+            <w:tcW w:w="4678" w:type="dxa"/>
             <w:tcBorders>
               <w:top w:val="single" w:sz="4" w:space="0" w:color="000000"/>
               <w:left w:val="single" w:sz="4" w:space="0" w:color="000000"/>
@@ -1676,7 +1737,7 @@
         </w:trPr>
         <w:tc>
           <w:tcPr>
-            <w:tcW w:w="3512" w:type="dxa"/>
+            <w:tcW w:w="3370" w:type="dxa"/>
             <w:tcBorders>
               <w:top w:val="single" w:sz="4" w:space="0" w:color="000000"/>
               <w:left w:val="single" w:sz="4" w:space="0" w:color="000000"/>
@@ -1805,7 +1866,7 @@
         </w:tc>
         <w:tc>
           <w:tcPr>
-            <w:tcW w:w="4536" w:type="dxa"/>
+            <w:tcW w:w="4678" w:type="dxa"/>
             <w:tcBorders>
               <w:top w:val="single" w:sz="4" w:space="0" w:color="000000"/>
               <w:left w:val="single" w:sz="4" w:space="0" w:color="000000"/>
@@ -1898,7 +1959,7 @@
         </w:trPr>
         <w:tc>
           <w:tcPr>
-            <w:tcW w:w="3512" w:type="dxa"/>
+            <w:tcW w:w="3370" w:type="dxa"/>
             <w:tcBorders>
               <w:top w:val="single" w:sz="4" w:space="0" w:color="000000"/>
               <w:left w:val="single" w:sz="4" w:space="0" w:color="000000"/>
@@ -1921,6 +1982,7 @@
                 <w:sz w:val="20"/>
                 <w:szCs w:val="20"/>
               </w:rPr>
+              <w:lastRenderedPageBreak/>
               <w:t>Użytkownik podaje następujące dane:</w:t>
             </w:r>
           </w:p>
@@ -1959,7 +2021,6 @@
                 <w:sz w:val="20"/>
                 <w:szCs w:val="20"/>
               </w:rPr>
-              <w:lastRenderedPageBreak/>
               <w:t>PASSWORD i REPEAT PASSWORD – użytkownik</w:t>
             </w:r>
             <w:r>
@@ -2050,7 +2111,7 @@
         </w:tc>
         <w:tc>
           <w:tcPr>
-            <w:tcW w:w="4536" w:type="dxa"/>
+            <w:tcW w:w="4678" w:type="dxa"/>
             <w:tcBorders>
               <w:top w:val="single" w:sz="4" w:space="0" w:color="000000"/>
               <w:left w:val="single" w:sz="4" w:space="0" w:color="000000"/>
@@ -2074,7 +2135,6 @@
                 <w:sz w:val="20"/>
                 <w:szCs w:val="20"/>
               </w:rPr>
-              <w:lastRenderedPageBreak/>
               <w:t xml:space="preserve">System wykrywa, że </w:t>
             </w:r>
             <w:r>

</xml_diff>